<commit_message>
Finished project milestone and added module 6
</commit_message>
<xml_diff>
--- a/ECE5984-SS Data Engineering Project/Project/Milestone/gasser18-project_milestone.docx
+++ b/ECE5984-SS Data Engineering Project/Project/Milestone/gasser18-project_milestone.docx
@@ -208,21 +208,7 @@
           <w:rFonts w:ascii="Arial" w:hAnsi="Arial" w:cs="Arial"/>
           <w:color w:val="000000" w:themeColor="text1"/>
         </w:rPr>
-        <w:t xml:space="preserve">Created a </w:t>
-      </w:r>
-      <w:r>
-        <w:rPr>
-          <w:rFonts w:ascii="Arial" w:hAnsi="Arial" w:cs="Arial"/>
-          <w:color w:val="000000" w:themeColor="text1"/>
-        </w:rPr>
-        <w:t>GitHub</w:t>
-      </w:r>
-      <w:r>
-        <w:rPr>
-          <w:rFonts w:ascii="Arial" w:hAnsi="Arial" w:cs="Arial"/>
-          <w:color w:val="000000" w:themeColor="text1"/>
-        </w:rPr>
-        <w:t xml:space="preserve"> repo for the project</w:t>
+        <w:t>Created a GitHub repo for the project</w:t>
       </w:r>
       <w:r>
         <w:rPr>
@@ -306,8 +292,9 @@
           <w:iCs/>
           <w:color w:val="000000" w:themeColor="text1"/>
         </w:rPr>
-        <w:t>“</w:t>
-      </w:r>
+        <w:t>“V3 - Fixtures in progress (</w:t>
+      </w:r>
+      <w:proofErr w:type="spellStart"/>
       <w:r>
         <w:rPr>
           <w:rFonts w:ascii="Arial" w:hAnsi="Arial" w:cs="Arial"/>
@@ -315,9 +302,9 @@
           <w:iCs/>
           <w:color w:val="000000" w:themeColor="text1"/>
         </w:rPr>
-        <w:t>V3 - Fixtures in progress (</w:t>
-      </w:r>
-      <w:proofErr w:type="spellStart"/>
+        <w:t>LiveScore</w:t>
+      </w:r>
+      <w:proofErr w:type="spellEnd"/>
       <w:r>
         <w:rPr>
           <w:rFonts w:ascii="Arial" w:hAnsi="Arial" w:cs="Arial"/>
@@ -325,40 +312,14 @@
           <w:iCs/>
           <w:color w:val="000000" w:themeColor="text1"/>
         </w:rPr>
-        <w:t>LiveScore</w:t>
-      </w:r>
-      <w:proofErr w:type="spellEnd"/>
-      <w:r>
-        <w:rPr>
-          <w:rFonts w:ascii="Arial" w:hAnsi="Arial" w:cs="Arial"/>
-          <w:i/>
-          <w:iCs/>
-          <w:color w:val="000000" w:themeColor="text1"/>
-        </w:rPr>
-        <w:t>)</w:t>
-      </w:r>
-      <w:r>
-        <w:rPr>
-          <w:rFonts w:ascii="Arial" w:hAnsi="Arial" w:cs="Arial"/>
-          <w:i/>
-          <w:iCs/>
-          <w:color w:val="000000" w:themeColor="text1"/>
-        </w:rPr>
-        <w:t>”</w:t>
-      </w:r>
-      <w:r>
-        <w:rPr>
-          <w:rFonts w:ascii="Arial" w:hAnsi="Arial" w:cs="Arial"/>
-          <w:color w:val="000000" w:themeColor="text1"/>
-        </w:rPr>
-        <w:t xml:space="preserve"> endpoint to get the live game </w:t>
-      </w:r>
-      <w:r>
-        <w:rPr>
-          <w:rFonts w:ascii="Arial" w:hAnsi="Arial" w:cs="Arial"/>
-          <w:color w:val="000000" w:themeColor="text1"/>
-        </w:rPr>
-        <w:t>scores.</w:t>
+        <w:t>)”</w:t>
+      </w:r>
+      <w:r>
+        <w:rPr>
+          <w:rFonts w:ascii="Arial" w:hAnsi="Arial" w:cs="Arial"/>
+          <w:color w:val="000000" w:themeColor="text1"/>
+        </w:rPr>
+        <w:t xml:space="preserve"> endpoint to get the live game scores.</w:t>
       </w:r>
     </w:p>
     <w:p>
@@ -553,14 +514,7 @@
           <w:rFonts w:ascii="Arial" w:hAnsi="Arial" w:cs="Arial"/>
           <w:color w:val="000000" w:themeColor="text1"/>
         </w:rPr>
-        <w:t xml:space="preserve"> that </w:t>
-      </w:r>
-      <w:r>
-        <w:rPr>
-          <w:rFonts w:ascii="Arial" w:hAnsi="Arial" w:cs="Arial"/>
-          <w:color w:val="000000" w:themeColor="text1"/>
-        </w:rPr>
-        <w:t xml:space="preserve">contains </w:t>
+        <w:t xml:space="preserve"> that contains </w:t>
       </w:r>
       <w:proofErr w:type="spellStart"/>
       <w:r>
@@ -1115,30 +1069,7 @@
           <w:rFonts w:ascii="Arial" w:hAnsi="Arial" w:cs="Arial"/>
           <w:color w:val="000000" w:themeColor="text1"/>
         </w:rPr>
-        <w:t>N/A</w:t>
-      </w:r>
-    </w:p>
-    <w:p>
-      <w:pPr>
-        <w:rPr>
-          <w:rFonts w:ascii="Arial" w:hAnsi="Arial" w:cs="Arial"/>
-          <w:color w:val="000000" w:themeColor="text1"/>
-        </w:rPr>
-      </w:pPr>
-    </w:p>
-    <w:p>
-      <w:pPr>
-        <w:rPr>
-          <w:rFonts w:ascii="Arial" w:hAnsi="Arial" w:cs="Arial"/>
-          <w:color w:val="000000" w:themeColor="text1"/>
-        </w:rPr>
-      </w:pPr>
-      <w:r>
-        <w:rPr>
-          <w:rFonts w:ascii="Arial" w:hAnsi="Arial" w:cs="Arial"/>
-          <w:color w:val="000000" w:themeColor="text1"/>
-        </w:rPr>
-        <w:t>Exploratory Data Analysis (EDA) will be performed to gain insights into the dataset. EDA techniques such as summary statistics, data distribution visualizations, and trend analysis will be employed.</w:t>
+        <w:t>No EDA is needed for this project since the data will be coming live and clean from API-FOOTBALL.</w:t>
       </w:r>
     </w:p>
     <w:p>
@@ -1195,30 +1126,524 @@
           <w:sz w:val="32"/>
           <w:szCs w:val="32"/>
         </w:rPr>
-        <w:t xml:space="preserve"> listed? Answer the characteristic data provenance questions addressed in Module 5</w:t>
-      </w:r>
-    </w:p>
-    <w:p>
-      <w:pPr>
-        <w:rPr>
-          <w:rFonts w:ascii="Arial" w:hAnsi="Arial" w:cs="Arial"/>
-          <w:color w:val="000000" w:themeColor="text1"/>
-        </w:rPr>
-      </w:pPr>
-    </w:p>
-    <w:p>
-      <w:pPr>
-        <w:rPr>
-          <w:rFonts w:ascii="Arial" w:hAnsi="Arial" w:cs="Arial"/>
-          <w:color w:val="000000" w:themeColor="text1"/>
-        </w:rPr>
-      </w:pPr>
-      <w:r>
-        <w:rPr>
-          <w:rFonts w:ascii="Arial" w:hAnsi="Arial" w:cs="Arial"/>
-          <w:color w:val="000000" w:themeColor="text1"/>
-        </w:rPr>
-        <w:t>N/A</w:t>
+        <w:t xml:space="preserve"> listed? </w:t>
+      </w:r>
+    </w:p>
+    <w:p>
+      <w:pPr>
+        <w:rPr>
+          <w:rFonts w:ascii="Arial" w:hAnsi="Arial" w:cs="Arial"/>
+          <w:color w:val="000000" w:themeColor="text1"/>
+        </w:rPr>
+      </w:pPr>
+    </w:p>
+    <w:p>
+      <w:pPr>
+        <w:rPr>
+          <w:rFonts w:ascii="Arial" w:hAnsi="Arial" w:cs="Arial"/>
+          <w:i/>
+          <w:iCs/>
+          <w:color w:val="000000" w:themeColor="text1"/>
+        </w:rPr>
+      </w:pPr>
+      <w:r>
+        <w:rPr>
+          <w:rFonts w:ascii="Arial" w:hAnsi="Arial" w:cs="Arial"/>
+          <w:i/>
+          <w:iCs/>
+          <w:color w:val="000000" w:themeColor="text1"/>
+        </w:rPr>
+        <w:t>1. Where did the data originate from?</w:t>
+      </w:r>
+    </w:p>
+    <w:p>
+      <w:pPr>
+        <w:rPr>
+          <w:rFonts w:ascii="Arial" w:hAnsi="Arial" w:cs="Arial"/>
+          <w:color w:val="000000" w:themeColor="text1"/>
+        </w:rPr>
+      </w:pPr>
+      <w:r>
+        <w:rPr>
+          <w:rFonts w:ascii="Arial" w:hAnsi="Arial" w:cs="Arial"/>
+          <w:color w:val="000000" w:themeColor="text1"/>
+        </w:rPr>
+        <w:t>The data originates from the "</w:t>
+      </w:r>
+      <w:proofErr w:type="spellStart"/>
+      <w:r>
+        <w:rPr>
+          <w:rFonts w:ascii="Arial" w:hAnsi="Arial" w:cs="Arial"/>
+          <w:color w:val="000000" w:themeColor="text1"/>
+        </w:rPr>
+        <w:t>KickStats</w:t>
+      </w:r>
+      <w:proofErr w:type="spellEnd"/>
+      <w:r>
+        <w:rPr>
+          <w:rFonts w:ascii="Arial" w:hAnsi="Arial" w:cs="Arial"/>
+          <w:color w:val="000000" w:themeColor="text1"/>
+        </w:rPr>
+        <w:t>" app created on Rapid API. This app provides live football match scores and related statistics in real-time.</w:t>
+      </w:r>
+    </w:p>
+    <w:p>
+      <w:pPr>
+        <w:rPr>
+          <w:rFonts w:ascii="Arial" w:hAnsi="Arial" w:cs="Arial"/>
+          <w:color w:val="000000" w:themeColor="text1"/>
+        </w:rPr>
+      </w:pPr>
+    </w:p>
+    <w:p>
+      <w:pPr>
+        <w:rPr>
+          <w:rFonts w:ascii="Arial" w:hAnsi="Arial" w:cs="Arial"/>
+          <w:i/>
+          <w:iCs/>
+          <w:color w:val="000000" w:themeColor="text1"/>
+        </w:rPr>
+      </w:pPr>
+      <w:r>
+        <w:rPr>
+          <w:rFonts w:ascii="Arial" w:hAnsi="Arial" w:cs="Arial"/>
+          <w:i/>
+          <w:iCs/>
+          <w:color w:val="000000" w:themeColor="text1"/>
+        </w:rPr>
+        <w:t>2. How was this data generated and processed?</w:t>
+      </w:r>
+    </w:p>
+    <w:p>
+      <w:pPr>
+        <w:rPr>
+          <w:rFonts w:ascii="Arial" w:hAnsi="Arial" w:cs="Arial"/>
+          <w:color w:val="000000" w:themeColor="text1"/>
+        </w:rPr>
+      </w:pPr>
+      <w:r>
+        <w:rPr>
+          <w:rFonts w:ascii="Arial" w:hAnsi="Arial" w:cs="Arial"/>
+          <w:color w:val="000000" w:themeColor="text1"/>
+        </w:rPr>
+        <w:t>The data is generated by the "</w:t>
+      </w:r>
+      <w:proofErr w:type="spellStart"/>
+      <w:r>
+        <w:rPr>
+          <w:rFonts w:ascii="Arial" w:hAnsi="Arial" w:cs="Arial"/>
+          <w:color w:val="000000" w:themeColor="text1"/>
+        </w:rPr>
+        <w:t>KickStats</w:t>
+      </w:r>
+      <w:proofErr w:type="spellEnd"/>
+      <w:r>
+        <w:rPr>
+          <w:rFonts w:ascii="Arial" w:hAnsi="Arial" w:cs="Arial"/>
+          <w:color w:val="000000" w:themeColor="text1"/>
+        </w:rPr>
+        <w:t>" app</w:t>
+      </w:r>
+      <w:r>
+        <w:rPr>
+          <w:rFonts w:ascii="Arial" w:hAnsi="Arial" w:cs="Arial"/>
+          <w:color w:val="000000" w:themeColor="text1"/>
+        </w:rPr>
+        <w:t xml:space="preserve"> on Rapid API</w:t>
+      </w:r>
+      <w:r>
+        <w:rPr>
+          <w:rFonts w:ascii="Arial" w:hAnsi="Arial" w:cs="Arial"/>
+          <w:color w:val="000000" w:themeColor="text1"/>
+        </w:rPr>
+        <w:t>, which retrieves live match scores from various football matches. The app processes this data and makes it available through the V3 - Fixtures in progress (</w:t>
+      </w:r>
+      <w:proofErr w:type="spellStart"/>
+      <w:r>
+        <w:rPr>
+          <w:rFonts w:ascii="Arial" w:hAnsi="Arial" w:cs="Arial"/>
+          <w:color w:val="000000" w:themeColor="text1"/>
+        </w:rPr>
+        <w:t>LiveScore</w:t>
+      </w:r>
+      <w:proofErr w:type="spellEnd"/>
+      <w:r>
+        <w:rPr>
+          <w:rFonts w:ascii="Arial" w:hAnsi="Arial" w:cs="Arial"/>
+          <w:color w:val="000000" w:themeColor="text1"/>
+        </w:rPr>
+        <w:t>) endpoint.</w:t>
+      </w:r>
+    </w:p>
+    <w:p>
+      <w:pPr>
+        <w:rPr>
+          <w:rFonts w:ascii="Arial" w:hAnsi="Arial" w:cs="Arial"/>
+          <w:color w:val="000000" w:themeColor="text1"/>
+        </w:rPr>
+      </w:pPr>
+    </w:p>
+    <w:p>
+      <w:pPr>
+        <w:rPr>
+          <w:rFonts w:ascii="Arial" w:hAnsi="Arial" w:cs="Arial"/>
+          <w:i/>
+          <w:iCs/>
+          <w:color w:val="000000" w:themeColor="text1"/>
+        </w:rPr>
+      </w:pPr>
+      <w:r>
+        <w:rPr>
+          <w:rFonts w:ascii="Arial" w:hAnsi="Arial" w:cs="Arial"/>
+          <w:i/>
+          <w:iCs/>
+          <w:color w:val="000000" w:themeColor="text1"/>
+        </w:rPr>
+        <w:t>3. How was data changed over time and by which process?</w:t>
+      </w:r>
+    </w:p>
+    <w:p>
+      <w:pPr>
+        <w:rPr>
+          <w:rFonts w:ascii="Arial" w:hAnsi="Arial" w:cs="Arial"/>
+          <w:color w:val="000000" w:themeColor="text1"/>
+        </w:rPr>
+      </w:pPr>
+      <w:r>
+        <w:rPr>
+          <w:rFonts w:ascii="Arial" w:hAnsi="Arial" w:cs="Arial"/>
+          <w:color w:val="000000" w:themeColor="text1"/>
+        </w:rPr>
+        <w:t xml:space="preserve">The data is continuously updated as football </w:t>
+      </w:r>
+      <w:proofErr w:type="gramStart"/>
+      <w:r>
+        <w:rPr>
+          <w:rFonts w:ascii="Arial" w:hAnsi="Arial" w:cs="Arial"/>
+          <w:color w:val="000000" w:themeColor="text1"/>
+        </w:rPr>
+        <w:t>matches</w:t>
+      </w:r>
+      <w:proofErr w:type="gramEnd"/>
+      <w:r>
+        <w:rPr>
+          <w:rFonts w:ascii="Arial" w:hAnsi="Arial" w:cs="Arial"/>
+          <w:color w:val="000000" w:themeColor="text1"/>
+        </w:rPr>
+        <w:t xml:space="preserve"> progress. Changes occur as new match events, scores, and statistics are recorded. The process involves real-time data updates through the app's endpoint.</w:t>
+      </w:r>
+    </w:p>
+    <w:p>
+      <w:pPr>
+        <w:rPr>
+          <w:rFonts w:ascii="Arial" w:hAnsi="Arial" w:cs="Arial"/>
+          <w:color w:val="000000" w:themeColor="text1"/>
+        </w:rPr>
+      </w:pPr>
+    </w:p>
+    <w:p>
+      <w:pPr>
+        <w:rPr>
+          <w:rFonts w:ascii="Arial" w:hAnsi="Arial" w:cs="Arial"/>
+          <w:i/>
+          <w:iCs/>
+          <w:color w:val="000000" w:themeColor="text1"/>
+        </w:rPr>
+      </w:pPr>
+      <w:r>
+        <w:rPr>
+          <w:rFonts w:ascii="Arial" w:hAnsi="Arial" w:cs="Arial"/>
+          <w:i/>
+          <w:iCs/>
+          <w:color w:val="000000" w:themeColor="text1"/>
+        </w:rPr>
+        <w:t>4. Who was responsible for data modifications?</w:t>
+      </w:r>
+    </w:p>
+    <w:p>
+      <w:pPr>
+        <w:rPr>
+          <w:rFonts w:ascii="Arial" w:hAnsi="Arial" w:cs="Arial"/>
+          <w:color w:val="000000" w:themeColor="text1"/>
+        </w:rPr>
+      </w:pPr>
+      <w:r>
+        <w:rPr>
+          <w:rFonts w:ascii="Arial" w:hAnsi="Arial" w:cs="Arial"/>
+          <w:color w:val="000000" w:themeColor="text1"/>
+        </w:rPr>
+        <w:t>Data modifications are primarily automated and are the responsibility of the "</w:t>
+      </w:r>
+      <w:proofErr w:type="spellStart"/>
+      <w:r>
+        <w:rPr>
+          <w:rFonts w:ascii="Arial" w:hAnsi="Arial" w:cs="Arial"/>
+          <w:color w:val="000000" w:themeColor="text1"/>
+        </w:rPr>
+        <w:t>KickStats</w:t>
+      </w:r>
+      <w:proofErr w:type="spellEnd"/>
+      <w:r>
+        <w:rPr>
+          <w:rFonts w:ascii="Arial" w:hAnsi="Arial" w:cs="Arial"/>
+          <w:color w:val="000000" w:themeColor="text1"/>
+        </w:rPr>
+        <w:t>" app</w:t>
+      </w:r>
+      <w:r>
+        <w:rPr>
+          <w:rFonts w:ascii="Arial" w:hAnsi="Arial" w:cs="Arial"/>
+          <w:color w:val="000000" w:themeColor="text1"/>
+        </w:rPr>
+        <w:t xml:space="preserve"> on Rapid API</w:t>
+      </w:r>
+      <w:r>
+        <w:rPr>
+          <w:rFonts w:ascii="Arial" w:hAnsi="Arial" w:cs="Arial"/>
+          <w:color w:val="000000" w:themeColor="text1"/>
+        </w:rPr>
+        <w:t>. Data updates are performed in real-time as matches evolve.</w:t>
+      </w:r>
+    </w:p>
+    <w:p>
+      <w:pPr>
+        <w:rPr>
+          <w:rFonts w:ascii="Arial" w:hAnsi="Arial" w:cs="Arial"/>
+          <w:color w:val="000000" w:themeColor="text1"/>
+        </w:rPr>
+      </w:pPr>
+    </w:p>
+    <w:p>
+      <w:pPr>
+        <w:rPr>
+          <w:rFonts w:ascii="Arial" w:hAnsi="Arial" w:cs="Arial"/>
+          <w:i/>
+          <w:iCs/>
+          <w:color w:val="000000" w:themeColor="text1"/>
+        </w:rPr>
+      </w:pPr>
+      <w:r>
+        <w:rPr>
+          <w:rFonts w:ascii="Arial" w:hAnsi="Arial" w:cs="Arial"/>
+          <w:i/>
+          <w:iCs/>
+          <w:color w:val="000000" w:themeColor="text1"/>
+        </w:rPr>
+        <w:t>5. When was the change made?</w:t>
+      </w:r>
+    </w:p>
+    <w:p>
+      <w:pPr>
+        <w:rPr>
+          <w:rFonts w:ascii="Arial" w:hAnsi="Arial" w:cs="Arial"/>
+          <w:color w:val="000000" w:themeColor="text1"/>
+        </w:rPr>
+      </w:pPr>
+      <w:r>
+        <w:rPr>
+          <w:rFonts w:ascii="Arial" w:hAnsi="Arial" w:cs="Arial"/>
+          <w:color w:val="000000" w:themeColor="text1"/>
+        </w:rPr>
+        <w:t>Changes occur in real-time as match events happen. There is no specific manual intervention; it is an ongoing and automated process.</w:t>
+      </w:r>
+    </w:p>
+    <w:p>
+      <w:pPr>
+        <w:rPr>
+          <w:rFonts w:ascii="Arial" w:hAnsi="Arial" w:cs="Arial"/>
+          <w:i/>
+          <w:iCs/>
+          <w:color w:val="000000" w:themeColor="text1"/>
+        </w:rPr>
+      </w:pPr>
+    </w:p>
+    <w:p>
+      <w:pPr>
+        <w:rPr>
+          <w:rFonts w:ascii="Arial" w:hAnsi="Arial" w:cs="Arial"/>
+          <w:i/>
+          <w:iCs/>
+          <w:color w:val="000000" w:themeColor="text1"/>
+        </w:rPr>
+      </w:pPr>
+      <w:r>
+        <w:rPr>
+          <w:rFonts w:ascii="Arial" w:hAnsi="Arial" w:cs="Arial"/>
+          <w:i/>
+          <w:iCs/>
+          <w:color w:val="000000" w:themeColor="text1"/>
+        </w:rPr>
+        <w:t>6. Why was a change made and what is the context behind it?</w:t>
+      </w:r>
+    </w:p>
+    <w:p>
+      <w:pPr>
+        <w:rPr>
+          <w:rFonts w:ascii="Arial" w:hAnsi="Arial" w:cs="Arial"/>
+          <w:color w:val="000000" w:themeColor="text1"/>
+        </w:rPr>
+      </w:pPr>
+      <w:r>
+        <w:rPr>
+          <w:rFonts w:ascii="Arial" w:hAnsi="Arial" w:cs="Arial"/>
+          <w:color w:val="000000" w:themeColor="text1"/>
+        </w:rPr>
+        <w:t>Changes are made to reflect real-time events in football matches, such as goals, substitutions, and other match statistics. The context behind changes is the evolving nature of live sports events.</w:t>
+      </w:r>
+    </w:p>
+    <w:p>
+      <w:pPr>
+        <w:rPr>
+          <w:rFonts w:ascii="Arial" w:hAnsi="Arial" w:cs="Arial"/>
+          <w:color w:val="000000" w:themeColor="text1"/>
+        </w:rPr>
+      </w:pPr>
+    </w:p>
+    <w:p>
+      <w:pPr>
+        <w:rPr>
+          <w:rFonts w:ascii="Arial" w:hAnsi="Arial" w:cs="Arial"/>
+          <w:color w:val="000000" w:themeColor="text1"/>
+        </w:rPr>
+      </w:pPr>
+    </w:p>
+    <w:p>
+      <w:pPr>
+        <w:rPr>
+          <w:rFonts w:ascii="Arial" w:hAnsi="Arial" w:cs="Arial"/>
+          <w:color w:val="000000" w:themeColor="text1"/>
+        </w:rPr>
+      </w:pPr>
+    </w:p>
+    <w:p>
+      <w:pPr>
+        <w:rPr>
+          <w:rFonts w:ascii="Arial" w:hAnsi="Arial" w:cs="Arial"/>
+          <w:color w:val="000000" w:themeColor="text1"/>
+        </w:rPr>
+      </w:pPr>
+    </w:p>
+    <w:p>
+      <w:pPr>
+        <w:rPr>
+          <w:rFonts w:ascii="Arial" w:hAnsi="Arial" w:cs="Arial"/>
+          <w:i/>
+          <w:iCs/>
+          <w:color w:val="000000" w:themeColor="text1"/>
+        </w:rPr>
+      </w:pPr>
+      <w:r>
+        <w:rPr>
+          <w:rFonts w:ascii="Arial" w:hAnsi="Arial" w:cs="Arial"/>
+          <w:i/>
+          <w:iCs/>
+          <w:color w:val="000000" w:themeColor="text1"/>
+        </w:rPr>
+        <w:lastRenderedPageBreak/>
+        <w:t>7. Is this data trustworthy?</w:t>
+      </w:r>
+    </w:p>
+    <w:p>
+      <w:pPr>
+        <w:rPr>
+          <w:rFonts w:ascii="Arial" w:hAnsi="Arial" w:cs="Arial"/>
+          <w:color w:val="000000" w:themeColor="text1"/>
+        </w:rPr>
+      </w:pPr>
+      <w:r>
+        <w:rPr>
+          <w:rFonts w:ascii="Arial" w:hAnsi="Arial" w:cs="Arial"/>
+          <w:color w:val="000000" w:themeColor="text1"/>
+        </w:rPr>
+        <w:t>The data can be considered trustworthy, as it is sourced from a reputable sports statistics provider and is continuously updated to reflect live events. However, it is essential to validate its accuracy.</w:t>
+      </w:r>
+    </w:p>
+    <w:p>
+      <w:pPr>
+        <w:rPr>
+          <w:rFonts w:ascii="Arial" w:hAnsi="Arial" w:cs="Arial"/>
+          <w:color w:val="000000" w:themeColor="text1"/>
+        </w:rPr>
+      </w:pPr>
+    </w:p>
+    <w:p>
+      <w:pPr>
+        <w:rPr>
+          <w:rFonts w:ascii="Arial" w:hAnsi="Arial" w:cs="Arial"/>
+          <w:i/>
+          <w:iCs/>
+          <w:color w:val="000000" w:themeColor="text1"/>
+        </w:rPr>
+      </w:pPr>
+      <w:r>
+        <w:rPr>
+          <w:rFonts w:ascii="Arial" w:hAnsi="Arial" w:cs="Arial"/>
+          <w:i/>
+          <w:iCs/>
+          <w:color w:val="000000" w:themeColor="text1"/>
+        </w:rPr>
+        <w:t>8. Is this data authentic?</w:t>
+      </w:r>
+    </w:p>
+    <w:p>
+      <w:pPr>
+        <w:rPr>
+          <w:rFonts w:ascii="Arial" w:hAnsi="Arial" w:cs="Arial"/>
+          <w:color w:val="000000" w:themeColor="text1"/>
+        </w:rPr>
+      </w:pPr>
+      <w:r>
+        <w:rPr>
+          <w:rFonts w:ascii="Arial" w:hAnsi="Arial" w:cs="Arial"/>
+          <w:color w:val="000000" w:themeColor="text1"/>
+        </w:rPr>
+        <w:t>The data is authentic in the sense that it accurately represents live events in football matches. However, validation and quality checks are necessary to ensure its authenticity.</w:t>
+      </w:r>
+    </w:p>
+    <w:p>
+      <w:pPr>
+        <w:rPr>
+          <w:rFonts w:ascii="Arial" w:hAnsi="Arial" w:cs="Arial"/>
+          <w:color w:val="000000" w:themeColor="text1"/>
+        </w:rPr>
+      </w:pPr>
+    </w:p>
+    <w:p>
+      <w:pPr>
+        <w:rPr>
+          <w:rFonts w:ascii="Arial" w:hAnsi="Arial" w:cs="Arial"/>
+          <w:i/>
+          <w:iCs/>
+          <w:color w:val="000000" w:themeColor="text1"/>
+        </w:rPr>
+      </w:pPr>
+      <w:r>
+        <w:rPr>
+          <w:rFonts w:ascii="Arial" w:hAnsi="Arial" w:cs="Arial"/>
+          <w:i/>
+          <w:iCs/>
+          <w:color w:val="000000" w:themeColor="text1"/>
+        </w:rPr>
+        <w:t>9. What other data were used to calibrate, validate, and process these data?</w:t>
+      </w:r>
+    </w:p>
+    <w:p>
+      <w:pPr>
+        <w:rPr>
+          <w:rFonts w:ascii="Arial" w:hAnsi="Arial" w:cs="Arial"/>
+          <w:b/>
+          <w:bCs/>
+          <w:color w:val="000000" w:themeColor="text1"/>
+          <w:sz w:val="32"/>
+          <w:szCs w:val="32"/>
+        </w:rPr>
+      </w:pPr>
+      <w:r>
+        <w:rPr>
+          <w:rFonts w:ascii="Arial" w:hAnsi="Arial" w:cs="Arial"/>
+          <w:color w:val="000000" w:themeColor="text1"/>
+        </w:rPr>
+        <w:t>Data calibration and validation mainly rely on historical match data for reference and validation. Comparing live data with historical data helps ensure accuracy.</w:t>
       </w:r>
     </w:p>
     <w:p>
@@ -1298,29 +1723,6 @@
           <w:szCs w:val="32"/>
         </w:rPr>
         <w:t xml:space="preserve"> project?</w:t>
-      </w:r>
-    </w:p>
-    <w:p>
-      <w:pPr>
-        <w:rPr>
-          <w:rFonts w:ascii="Arial" w:hAnsi="Arial" w:cs="Arial"/>
-          <w:color w:val="000000" w:themeColor="text1"/>
-        </w:rPr>
-      </w:pPr>
-    </w:p>
-    <w:p>
-      <w:pPr>
-        <w:rPr>
-          <w:rFonts w:ascii="Arial" w:hAnsi="Arial" w:cs="Arial"/>
-          <w:color w:val="000000" w:themeColor="text1"/>
-        </w:rPr>
-      </w:pPr>
-      <w:r>
-        <w:rPr>
-          <w:rFonts w:ascii="Arial" w:hAnsi="Arial" w:cs="Arial"/>
-          <w:color w:val="000000" w:themeColor="text1"/>
-        </w:rPr>
-        <w:t>N/A</w:t>
       </w:r>
     </w:p>
     <w:p>
@@ -1562,7 +1964,6 @@
         <w:rPr>
           <w:rFonts w:ascii="Arial" w:hAnsi="Arial" w:cs="Arial"/>
         </w:rPr>
-        <w:lastRenderedPageBreak/>
         <w:t xml:space="preserve">Data Analytics </w:t>
       </w:r>
     </w:p>

</xml_diff>